<commit_message>
Signed-off-by: Elena Danchenko <travina.helena@yandex.ru>
</commit_message>
<xml_diff>
--- a/Заинтересованные лица.docx
+++ b/Заинтересованные лица.docx
@@ -22,20 +22,53 @@
     </w:p>
     <w:p>
       <w:pPr>
-        <w:rPr>
-          <w:rFonts w:ascii="Times New Roman" w:hAnsi="Times New Roman" w:cs="Times New Roman"/>
-          <w:sz w:val="24"/>
-          <w:szCs w:val="24"/>
-        </w:rPr>
-      </w:pPr>
-      <w:r>
-        <w:rPr>
-          <w:rFonts w:ascii="Times New Roman" w:hAnsi="Times New Roman" w:cs="Times New Roman"/>
-          <w:sz w:val="24"/>
-          <w:szCs w:val="24"/>
-        </w:rPr>
-        <w:t>1.</w:t>
-      </w:r>
+        <w:jc w:val="center"/>
+        <w:rPr>
+          <w:rFonts w:ascii="Times New Roman" w:hAnsi="Times New Roman" w:cs="Times New Roman"/>
+          <w:sz w:val="24"/>
+          <w:szCs w:val="24"/>
+        </w:rPr>
+      </w:pPr>
+    </w:p>
+    <w:p>
+      <w:pPr>
+        <w:rPr>
+          <w:rFonts w:ascii="Times New Roman" w:hAnsi="Times New Roman" w:cs="Times New Roman"/>
+          <w:b/>
+          <w:bCs/>
+          <w:sz w:val="24"/>
+          <w:szCs w:val="24"/>
+        </w:rPr>
+      </w:pPr>
+      <w:r>
+        <w:rPr>
+          <w:rFonts w:ascii="Times New Roman" w:hAnsi="Times New Roman" w:cs="Times New Roman"/>
+          <w:b/>
+          <w:bCs/>
+          <w:sz w:val="24"/>
+          <w:szCs w:val="24"/>
+        </w:rPr>
+        <w:t>Основные</w:t>
+      </w:r>
+      <w:r>
+        <w:rPr>
+          <w:rFonts w:ascii="Times New Roman" w:hAnsi="Times New Roman" w:cs="Times New Roman"/>
+          <w:b/>
+          <w:bCs/>
+          <w:sz w:val="24"/>
+          <w:szCs w:val="24"/>
+        </w:rPr>
+        <w:t xml:space="preserve"> заинтересованные лица</w:t>
+      </w:r>
+    </w:p>
+    <w:p>
+      <w:pPr>
+        <w:rPr>
+          <w:rFonts w:ascii="Times New Roman" w:hAnsi="Times New Roman" w:cs="Times New Roman"/>
+          <w:sz w:val="24"/>
+          <w:szCs w:val="24"/>
+        </w:rPr>
+      </w:pPr>
       <w:r>
         <w:rPr>
           <w:rFonts w:ascii="Times New Roman" w:hAnsi="Times New Roman" w:cs="Times New Roman"/>
@@ -44,23 +77,128 @@
         </w:rPr>
         <w:t xml:space="preserve">Генеральный директор </w:t>
       </w:r>
-      <w:r>
-        <w:rPr>
-          <w:rFonts w:ascii="Times New Roman" w:hAnsi="Times New Roman" w:cs="Times New Roman"/>
-          <w:sz w:val="24"/>
-          <w:szCs w:val="24"/>
-        </w:rPr>
-        <w:t>МЦ</w:t>
-      </w:r>
-    </w:p>
-    <w:p>
-      <w:pPr>
-        <w:rPr>
-          <w:rFonts w:ascii="Times New Roman" w:hAnsi="Times New Roman" w:cs="Times New Roman"/>
-          <w:sz w:val="24"/>
-          <w:szCs w:val="24"/>
-        </w:rPr>
-      </w:pPr>
+    </w:p>
+    <w:p>
+      <w:pPr>
+        <w:rPr>
+          <w:rFonts w:ascii="Times New Roman" w:hAnsi="Times New Roman" w:cs="Times New Roman"/>
+          <w:sz w:val="24"/>
+          <w:szCs w:val="24"/>
+        </w:rPr>
+      </w:pPr>
+      <w:r>
+        <w:rPr>
+          <w:rFonts w:ascii="Times New Roman" w:hAnsi="Times New Roman" w:cs="Times New Roman"/>
+          <w:sz w:val="24"/>
+          <w:szCs w:val="24"/>
+        </w:rPr>
+        <w:t xml:space="preserve">Директор </w:t>
+      </w:r>
+    </w:p>
+    <w:p>
+      <w:pPr>
+        <w:rPr>
+          <w:rFonts w:ascii="Times New Roman" w:hAnsi="Times New Roman" w:cs="Times New Roman"/>
+          <w:sz w:val="24"/>
+          <w:szCs w:val="24"/>
+        </w:rPr>
+      </w:pPr>
+      <w:r>
+        <w:rPr>
+          <w:rFonts w:ascii="Times New Roman" w:hAnsi="Times New Roman" w:cs="Times New Roman"/>
+          <w:sz w:val="24"/>
+          <w:szCs w:val="24"/>
+        </w:rPr>
+        <w:t>Пациенты</w:t>
+      </w:r>
+    </w:p>
+    <w:p>
+      <w:pPr>
+        <w:rPr>
+          <w:rFonts w:ascii="Times New Roman" w:hAnsi="Times New Roman" w:cs="Times New Roman"/>
+          <w:sz w:val="24"/>
+          <w:szCs w:val="24"/>
+        </w:rPr>
+      </w:pPr>
+      <w:r>
+        <w:rPr>
+          <w:rFonts w:ascii="Times New Roman" w:hAnsi="Times New Roman" w:cs="Times New Roman"/>
+          <w:sz w:val="24"/>
+          <w:szCs w:val="24"/>
+        </w:rPr>
+        <w:t>Старший администратор</w:t>
+      </w:r>
+    </w:p>
+    <w:p>
+      <w:pPr>
+        <w:rPr>
+          <w:rFonts w:ascii="Times New Roman" w:hAnsi="Times New Roman" w:cs="Times New Roman"/>
+          <w:sz w:val="24"/>
+          <w:szCs w:val="24"/>
+        </w:rPr>
+      </w:pPr>
+      <w:r>
+        <w:rPr>
+          <w:rFonts w:ascii="Times New Roman" w:hAnsi="Times New Roman" w:cs="Times New Roman"/>
+          <w:sz w:val="24"/>
+          <w:szCs w:val="24"/>
+        </w:rPr>
+        <w:t>Администраторы</w:t>
+      </w:r>
+    </w:p>
+    <w:p>
+      <w:pPr>
+        <w:rPr>
+          <w:rFonts w:ascii="Times New Roman" w:hAnsi="Times New Roman" w:cs="Times New Roman"/>
+          <w:sz w:val="24"/>
+          <w:szCs w:val="24"/>
+        </w:rPr>
+      </w:pPr>
+      <w:r>
+        <w:rPr>
+          <w:rFonts w:ascii="Times New Roman" w:hAnsi="Times New Roman" w:cs="Times New Roman"/>
+          <w:sz w:val="24"/>
+          <w:szCs w:val="24"/>
+        </w:rPr>
+        <w:t>Менеджер по работе с клиентами</w:t>
+      </w:r>
+    </w:p>
+    <w:p>
+      <w:pPr>
+        <w:rPr>
+          <w:rFonts w:ascii="Times New Roman" w:hAnsi="Times New Roman" w:cs="Times New Roman"/>
+          <w:sz w:val="24"/>
+          <w:szCs w:val="24"/>
+        </w:rPr>
+      </w:pPr>
+      <w:r>
+        <w:rPr>
+          <w:rFonts w:ascii="Times New Roman" w:hAnsi="Times New Roman" w:cs="Times New Roman"/>
+          <w:sz w:val="24"/>
+          <w:szCs w:val="24"/>
+        </w:rPr>
+        <w:t xml:space="preserve">Главный врач </w:t>
+      </w:r>
+    </w:p>
+    <w:p>
+      <w:pPr>
+        <w:tabs>
+          <w:tab w:val="left" w:pos="2553"/>
+        </w:tabs>
+        <w:rPr>
+          <w:rFonts w:ascii="Times New Roman" w:hAnsi="Times New Roman" w:cs="Times New Roman"/>
+          <w:sz w:val="24"/>
+          <w:szCs w:val="24"/>
+        </w:rPr>
+      </w:pPr>
+      <w:r>
+        <w:rPr>
+          <w:rFonts w:ascii="Times New Roman" w:hAnsi="Times New Roman" w:cs="Times New Roman"/>
+          <w:sz w:val="24"/>
+          <w:szCs w:val="24"/>
+        </w:rPr>
+        <w:t>Старшая медсестра</w:t>
+      </w:r>
       <w:r>
         <w:rPr>
           <w:rFonts w:ascii="Times New Roman" w:hAnsi="Times New Roman" w:cs="Times New Roman"/>
@@ -69,39 +207,140 @@
         </w:rPr>
         <w:tab/>
       </w:r>
-      <w:r>
-        <w:rPr>
-          <w:rFonts w:ascii="Times New Roman" w:hAnsi="Times New Roman" w:cs="Times New Roman"/>
-          <w:sz w:val="24"/>
-          <w:szCs w:val="24"/>
-        </w:rPr>
-        <w:t xml:space="preserve">1.1 </w:t>
-      </w:r>
-      <w:r>
-        <w:rPr>
-          <w:rFonts w:ascii="Times New Roman" w:hAnsi="Times New Roman" w:cs="Times New Roman"/>
-          <w:sz w:val="24"/>
-          <w:szCs w:val="24"/>
-        </w:rPr>
-        <w:t xml:space="preserve">Директор </w:t>
-      </w:r>
-      <w:r>
-        <w:rPr>
-          <w:rFonts w:ascii="Times New Roman" w:hAnsi="Times New Roman" w:cs="Times New Roman"/>
-          <w:sz w:val="24"/>
-          <w:szCs w:val="24"/>
-        </w:rPr>
-        <w:t>МЦ</w:t>
-      </w:r>
-    </w:p>
-    <w:p>
-      <w:pPr>
-        <w:rPr>
-          <w:rFonts w:ascii="Times New Roman" w:hAnsi="Times New Roman" w:cs="Times New Roman"/>
-          <w:sz w:val="24"/>
-          <w:szCs w:val="24"/>
-        </w:rPr>
-      </w:pPr>
+    </w:p>
+    <w:p>
+      <w:pPr>
+        <w:rPr>
+          <w:rFonts w:ascii="Times New Roman" w:hAnsi="Times New Roman" w:cs="Times New Roman"/>
+          <w:b/>
+          <w:bCs/>
+          <w:sz w:val="24"/>
+          <w:szCs w:val="24"/>
+        </w:rPr>
+      </w:pPr>
+      <w:r>
+        <w:rPr>
+          <w:rFonts w:ascii="Times New Roman" w:hAnsi="Times New Roman" w:cs="Times New Roman"/>
+          <w:b/>
+          <w:bCs/>
+          <w:sz w:val="24"/>
+          <w:szCs w:val="24"/>
+        </w:rPr>
+        <w:t>Важные</w:t>
+      </w:r>
+      <w:r>
+        <w:rPr>
+          <w:rFonts w:ascii="Times New Roman" w:hAnsi="Times New Roman" w:cs="Times New Roman"/>
+          <w:b/>
+          <w:bCs/>
+          <w:sz w:val="24"/>
+          <w:szCs w:val="24"/>
+        </w:rPr>
+        <w:t xml:space="preserve"> </w:t>
+      </w:r>
+      <w:r>
+        <w:rPr>
+          <w:rFonts w:ascii="Times New Roman" w:hAnsi="Times New Roman" w:cs="Times New Roman"/>
+          <w:b/>
+          <w:bCs/>
+          <w:sz w:val="24"/>
+          <w:szCs w:val="24"/>
+        </w:rPr>
+        <w:t>заинтересованные лица</w:t>
+      </w:r>
+    </w:p>
+    <w:p>
+      <w:pPr>
+        <w:rPr>
+          <w:rFonts w:ascii="Times New Roman" w:hAnsi="Times New Roman" w:cs="Times New Roman"/>
+          <w:sz w:val="24"/>
+          <w:szCs w:val="24"/>
+        </w:rPr>
+      </w:pPr>
+      <w:r>
+        <w:rPr>
+          <w:rFonts w:ascii="Times New Roman" w:hAnsi="Times New Roman" w:cs="Times New Roman"/>
+          <w:sz w:val="24"/>
+          <w:szCs w:val="24"/>
+        </w:rPr>
+        <w:t>Медсестры</w:t>
+      </w:r>
+    </w:p>
+    <w:p>
+      <w:pPr>
+        <w:rPr>
+          <w:rFonts w:ascii="Times New Roman" w:hAnsi="Times New Roman" w:cs="Times New Roman"/>
+          <w:sz w:val="24"/>
+          <w:szCs w:val="24"/>
+        </w:rPr>
+      </w:pPr>
+      <w:r>
+        <w:rPr>
+          <w:rFonts w:ascii="Times New Roman" w:hAnsi="Times New Roman" w:cs="Times New Roman"/>
+          <w:sz w:val="24"/>
+          <w:szCs w:val="24"/>
+        </w:rPr>
+        <w:t>Врачи</w:t>
+      </w:r>
+    </w:p>
+    <w:p>
+      <w:pPr>
+        <w:rPr>
+          <w:rFonts w:ascii="Times New Roman" w:hAnsi="Times New Roman" w:cs="Times New Roman"/>
+          <w:sz w:val="24"/>
+          <w:szCs w:val="24"/>
+        </w:rPr>
+      </w:pPr>
+      <w:r>
+        <w:rPr>
+          <w:rFonts w:ascii="Times New Roman" w:hAnsi="Times New Roman" w:cs="Times New Roman"/>
+          <w:sz w:val="24"/>
+          <w:szCs w:val="24"/>
+        </w:rPr>
+        <w:t>Массажисты</w:t>
+      </w:r>
+      <w:r>
+        <w:rPr>
+          <w:rFonts w:ascii="Times New Roman" w:hAnsi="Times New Roman" w:cs="Times New Roman"/>
+          <w:sz w:val="24"/>
+          <w:szCs w:val="24"/>
+        </w:rPr>
+        <w:t xml:space="preserve"> </w:t>
+      </w:r>
+    </w:p>
+    <w:p>
+      <w:pPr>
+        <w:rPr>
+          <w:rFonts w:ascii="Times New Roman" w:hAnsi="Times New Roman" w:cs="Times New Roman"/>
+          <w:sz w:val="24"/>
+          <w:szCs w:val="24"/>
+        </w:rPr>
+      </w:pPr>
+      <w:r>
+        <w:rPr>
+          <w:rFonts w:ascii="Times New Roman" w:hAnsi="Times New Roman" w:cs="Times New Roman"/>
+          <w:sz w:val="24"/>
+          <w:szCs w:val="24"/>
+        </w:rPr>
+        <w:t>Инструкторы ЛФК</w:t>
+      </w:r>
+    </w:p>
+    <w:p>
+      <w:pPr>
+        <w:rPr>
+          <w:rFonts w:ascii="Times New Roman" w:hAnsi="Times New Roman" w:cs="Times New Roman"/>
+          <w:sz w:val="24"/>
+          <w:szCs w:val="24"/>
+        </w:rPr>
+      </w:pPr>
+      <w:r>
+        <w:rPr>
+          <w:rFonts w:ascii="Times New Roman" w:hAnsi="Times New Roman" w:cs="Times New Roman"/>
+          <w:sz w:val="24"/>
+          <w:szCs w:val="24"/>
+        </w:rPr>
+        <w:t>Бухгалтерия</w:t>
+      </w:r>
       <w:r>
         <w:rPr>
           <w:rFonts w:ascii="Times New Roman" w:hAnsi="Times New Roman" w:cs="Times New Roman"/>
@@ -110,322 +349,66 @@
         </w:rPr>
         <w:tab/>
       </w:r>
-      <w:r>
-        <w:rPr>
-          <w:rFonts w:ascii="Times New Roman" w:hAnsi="Times New Roman" w:cs="Times New Roman"/>
-          <w:sz w:val="24"/>
-          <w:szCs w:val="24"/>
-        </w:rPr>
-        <w:tab/>
-        <w:t xml:space="preserve">1.1.1 </w:t>
-      </w:r>
-      <w:r>
-        <w:rPr>
-          <w:rFonts w:ascii="Times New Roman" w:hAnsi="Times New Roman" w:cs="Times New Roman"/>
-          <w:sz w:val="24"/>
-          <w:szCs w:val="24"/>
-        </w:rPr>
-        <w:t>Старший администратор</w:t>
-      </w:r>
-    </w:p>
-    <w:p>
-      <w:pPr>
-        <w:rPr>
-          <w:rFonts w:ascii="Times New Roman" w:hAnsi="Times New Roman" w:cs="Times New Roman"/>
-          <w:sz w:val="24"/>
-          <w:szCs w:val="24"/>
-        </w:rPr>
-      </w:pPr>
-      <w:r>
-        <w:rPr>
-          <w:rFonts w:ascii="Times New Roman" w:hAnsi="Times New Roman" w:cs="Times New Roman"/>
-          <w:sz w:val="24"/>
-          <w:szCs w:val="24"/>
-        </w:rPr>
-        <w:tab/>
-      </w:r>
-      <w:r>
-        <w:rPr>
-          <w:rFonts w:ascii="Times New Roman" w:hAnsi="Times New Roman" w:cs="Times New Roman"/>
-          <w:sz w:val="24"/>
-          <w:szCs w:val="24"/>
-        </w:rPr>
-        <w:tab/>
-      </w:r>
-      <w:r>
-        <w:rPr>
-          <w:rFonts w:ascii="Times New Roman" w:hAnsi="Times New Roman" w:cs="Times New Roman"/>
-          <w:sz w:val="24"/>
-          <w:szCs w:val="24"/>
-        </w:rPr>
-        <w:tab/>
-      </w:r>
-      <w:r>
-        <w:rPr>
-          <w:rFonts w:ascii="Times New Roman" w:hAnsi="Times New Roman" w:cs="Times New Roman"/>
-          <w:sz w:val="24"/>
-          <w:szCs w:val="24"/>
-        </w:rPr>
-        <w:t>1.1.1</w:t>
-      </w:r>
-      <w:r>
-        <w:rPr>
-          <w:rFonts w:ascii="Times New Roman" w:hAnsi="Times New Roman" w:cs="Times New Roman"/>
-          <w:sz w:val="24"/>
-          <w:szCs w:val="24"/>
-        </w:rPr>
-        <w:t xml:space="preserve">.1 </w:t>
-      </w:r>
-      <w:r>
-        <w:rPr>
-          <w:rFonts w:ascii="Times New Roman" w:hAnsi="Times New Roman" w:cs="Times New Roman"/>
-          <w:sz w:val="24"/>
-          <w:szCs w:val="24"/>
-        </w:rPr>
-        <w:t>Администраторы</w:t>
-      </w:r>
-    </w:p>
-    <w:p>
-      <w:pPr>
-        <w:rPr>
-          <w:rFonts w:ascii="Times New Roman" w:hAnsi="Times New Roman" w:cs="Times New Roman"/>
-          <w:sz w:val="24"/>
-          <w:szCs w:val="24"/>
-        </w:rPr>
-      </w:pPr>
-      <w:r>
-        <w:rPr>
-          <w:rFonts w:ascii="Times New Roman" w:hAnsi="Times New Roman" w:cs="Times New Roman"/>
-          <w:sz w:val="24"/>
-          <w:szCs w:val="24"/>
-        </w:rPr>
-        <w:tab/>
-      </w:r>
-      <w:r>
-        <w:rPr>
-          <w:rFonts w:ascii="Times New Roman" w:hAnsi="Times New Roman" w:cs="Times New Roman"/>
-          <w:sz w:val="24"/>
-          <w:szCs w:val="24"/>
-        </w:rPr>
-        <w:tab/>
-        <w:t xml:space="preserve">1.1.2 </w:t>
-      </w:r>
-      <w:r>
-        <w:rPr>
-          <w:rFonts w:ascii="Times New Roman" w:hAnsi="Times New Roman" w:cs="Times New Roman"/>
-          <w:sz w:val="24"/>
-          <w:szCs w:val="24"/>
-        </w:rPr>
-        <w:t>Менеджер по работе с клиентами</w:t>
-      </w:r>
-    </w:p>
-    <w:p>
-      <w:pPr>
-        <w:rPr>
-          <w:rFonts w:ascii="Times New Roman" w:hAnsi="Times New Roman" w:cs="Times New Roman"/>
-          <w:sz w:val="24"/>
-          <w:szCs w:val="24"/>
-        </w:rPr>
-      </w:pPr>
-      <w:r>
-        <w:rPr>
-          <w:rFonts w:ascii="Times New Roman" w:hAnsi="Times New Roman" w:cs="Times New Roman"/>
-          <w:sz w:val="24"/>
-          <w:szCs w:val="24"/>
-        </w:rPr>
-        <w:tab/>
-      </w:r>
-      <w:r>
-        <w:rPr>
-          <w:rFonts w:ascii="Times New Roman" w:hAnsi="Times New Roman" w:cs="Times New Roman"/>
-          <w:sz w:val="24"/>
-          <w:szCs w:val="24"/>
-        </w:rPr>
-        <w:t xml:space="preserve">1.2 </w:t>
-      </w:r>
-      <w:r>
-        <w:rPr>
-          <w:rFonts w:ascii="Times New Roman" w:hAnsi="Times New Roman" w:cs="Times New Roman"/>
-          <w:sz w:val="24"/>
-          <w:szCs w:val="24"/>
-        </w:rPr>
-        <w:t xml:space="preserve">Главный врач </w:t>
-      </w:r>
-    </w:p>
-    <w:p>
-      <w:pPr>
-        <w:rPr>
-          <w:rFonts w:ascii="Times New Roman" w:hAnsi="Times New Roman" w:cs="Times New Roman"/>
-          <w:sz w:val="24"/>
-          <w:szCs w:val="24"/>
-        </w:rPr>
-      </w:pPr>
-      <w:r>
-        <w:rPr>
-          <w:rFonts w:ascii="Times New Roman" w:hAnsi="Times New Roman" w:cs="Times New Roman"/>
-          <w:sz w:val="24"/>
-          <w:szCs w:val="24"/>
-        </w:rPr>
-        <w:tab/>
-      </w:r>
-      <w:r>
-        <w:rPr>
-          <w:rFonts w:ascii="Times New Roman" w:hAnsi="Times New Roman" w:cs="Times New Roman"/>
-          <w:sz w:val="24"/>
-          <w:szCs w:val="24"/>
-        </w:rPr>
-        <w:tab/>
-      </w:r>
-      <w:r>
-        <w:rPr>
-          <w:rFonts w:ascii="Times New Roman" w:hAnsi="Times New Roman" w:cs="Times New Roman"/>
-          <w:sz w:val="24"/>
-          <w:szCs w:val="24"/>
-        </w:rPr>
-        <w:t xml:space="preserve">1.2.1 </w:t>
-      </w:r>
-      <w:r>
-        <w:rPr>
-          <w:rFonts w:ascii="Times New Roman" w:hAnsi="Times New Roman" w:cs="Times New Roman"/>
-          <w:sz w:val="24"/>
-          <w:szCs w:val="24"/>
-        </w:rPr>
-        <w:t>Старшая медсестра</w:t>
-      </w:r>
-    </w:p>
-    <w:p>
-      <w:pPr>
-        <w:rPr>
-          <w:rFonts w:ascii="Times New Roman" w:hAnsi="Times New Roman" w:cs="Times New Roman"/>
-          <w:sz w:val="24"/>
-          <w:szCs w:val="24"/>
-        </w:rPr>
-      </w:pPr>
-      <w:r>
-        <w:rPr>
-          <w:rFonts w:ascii="Times New Roman" w:hAnsi="Times New Roman" w:cs="Times New Roman"/>
-          <w:sz w:val="24"/>
-          <w:szCs w:val="24"/>
-        </w:rPr>
-        <w:tab/>
-      </w:r>
-      <w:r>
-        <w:rPr>
-          <w:rFonts w:ascii="Times New Roman" w:hAnsi="Times New Roman" w:cs="Times New Roman"/>
-          <w:sz w:val="24"/>
-          <w:szCs w:val="24"/>
-        </w:rPr>
-        <w:tab/>
-      </w:r>
-      <w:r>
-        <w:rPr>
-          <w:rFonts w:ascii="Times New Roman" w:hAnsi="Times New Roman" w:cs="Times New Roman"/>
-          <w:sz w:val="24"/>
-          <w:szCs w:val="24"/>
-        </w:rPr>
-        <w:tab/>
-      </w:r>
-      <w:r>
-        <w:rPr>
-          <w:rFonts w:ascii="Times New Roman" w:hAnsi="Times New Roman" w:cs="Times New Roman"/>
-          <w:sz w:val="24"/>
-          <w:szCs w:val="24"/>
-        </w:rPr>
-        <w:t xml:space="preserve">1.2.1.1 </w:t>
-      </w:r>
-      <w:r>
-        <w:rPr>
-          <w:rFonts w:ascii="Times New Roman" w:hAnsi="Times New Roman" w:cs="Times New Roman"/>
-          <w:sz w:val="24"/>
-          <w:szCs w:val="24"/>
-        </w:rPr>
-        <w:t>Медсестры</w:t>
-      </w:r>
-    </w:p>
-    <w:p>
-      <w:pPr>
-        <w:rPr>
-          <w:rFonts w:ascii="Times New Roman" w:hAnsi="Times New Roman" w:cs="Times New Roman"/>
-          <w:sz w:val="24"/>
-          <w:szCs w:val="24"/>
-        </w:rPr>
-      </w:pPr>
-      <w:r>
-        <w:rPr>
-          <w:rFonts w:ascii="Times New Roman" w:hAnsi="Times New Roman" w:cs="Times New Roman"/>
-          <w:sz w:val="24"/>
-          <w:szCs w:val="24"/>
-        </w:rPr>
-        <w:tab/>
-      </w:r>
-      <w:r>
-        <w:rPr>
-          <w:rFonts w:ascii="Times New Roman" w:hAnsi="Times New Roman" w:cs="Times New Roman"/>
-          <w:sz w:val="24"/>
-          <w:szCs w:val="24"/>
-        </w:rPr>
-        <w:tab/>
-      </w:r>
-      <w:r>
-        <w:rPr>
-          <w:rFonts w:ascii="Times New Roman" w:hAnsi="Times New Roman" w:cs="Times New Roman"/>
-          <w:sz w:val="24"/>
-          <w:szCs w:val="24"/>
-        </w:rPr>
-        <w:t xml:space="preserve">1.2.2 </w:t>
-      </w:r>
-      <w:r>
-        <w:rPr>
-          <w:rFonts w:ascii="Times New Roman" w:hAnsi="Times New Roman" w:cs="Times New Roman"/>
-          <w:sz w:val="24"/>
-          <w:szCs w:val="24"/>
-        </w:rPr>
-        <w:t>Врачи</w:t>
-      </w:r>
-    </w:p>
-    <w:p>
-      <w:pPr>
-        <w:rPr>
-          <w:rFonts w:ascii="Times New Roman" w:hAnsi="Times New Roman" w:cs="Times New Roman"/>
-          <w:sz w:val="24"/>
-          <w:szCs w:val="24"/>
-        </w:rPr>
-      </w:pPr>
-      <w:r>
-        <w:rPr>
-          <w:rFonts w:ascii="Times New Roman" w:hAnsi="Times New Roman" w:cs="Times New Roman"/>
-          <w:sz w:val="24"/>
-          <w:szCs w:val="24"/>
-        </w:rPr>
-        <w:tab/>
-      </w:r>
-      <w:r>
-        <w:rPr>
-          <w:rFonts w:ascii="Times New Roman" w:hAnsi="Times New Roman" w:cs="Times New Roman"/>
-          <w:sz w:val="24"/>
-          <w:szCs w:val="24"/>
-        </w:rPr>
-        <w:tab/>
-      </w:r>
-      <w:r>
-        <w:rPr>
-          <w:rFonts w:ascii="Times New Roman" w:hAnsi="Times New Roman" w:cs="Times New Roman"/>
-          <w:sz w:val="24"/>
-          <w:szCs w:val="24"/>
-        </w:rPr>
-        <w:t>1.2.</w:t>
-      </w:r>
-      <w:r>
-        <w:rPr>
-          <w:rFonts w:ascii="Times New Roman" w:hAnsi="Times New Roman" w:cs="Times New Roman"/>
-          <w:sz w:val="24"/>
-          <w:szCs w:val="24"/>
-        </w:rPr>
-        <w:t>3</w:t>
-      </w:r>
-      <w:r>
-        <w:rPr>
-          <w:rFonts w:ascii="Times New Roman" w:hAnsi="Times New Roman" w:cs="Times New Roman"/>
+    </w:p>
+    <w:p>
+      <w:pPr>
+        <w:rPr>
+          <w:rFonts w:ascii="Times New Roman" w:hAnsi="Times New Roman" w:cs="Times New Roman"/>
+          <w:sz w:val="24"/>
+          <w:szCs w:val="24"/>
+        </w:rPr>
+      </w:pPr>
+      <w:r>
+        <w:rPr>
+          <w:rFonts w:ascii="Times New Roman" w:hAnsi="Times New Roman" w:cs="Times New Roman"/>
+          <w:sz w:val="24"/>
+          <w:szCs w:val="24"/>
+        </w:rPr>
+        <w:t>Страховые компании</w:t>
+      </w:r>
+    </w:p>
+    <w:p>
+      <w:pPr>
+        <w:rPr>
+          <w:rFonts w:ascii="Times New Roman" w:hAnsi="Times New Roman" w:cs="Times New Roman"/>
+          <w:sz w:val="24"/>
+          <w:szCs w:val="24"/>
+        </w:rPr>
+      </w:pPr>
+      <w:r>
+        <w:rPr>
+          <w:rFonts w:ascii="Times New Roman" w:hAnsi="Times New Roman" w:cs="Times New Roman"/>
+          <w:sz w:val="24"/>
+          <w:szCs w:val="24"/>
+        </w:rPr>
+        <w:t>ТФОМС</w:t>
+      </w:r>
+    </w:p>
+    <w:p>
+      <w:pPr>
+        <w:rPr>
+          <w:rFonts w:ascii="Times New Roman" w:hAnsi="Times New Roman" w:cs="Times New Roman"/>
+          <w:b/>
+          <w:bCs/>
+          <w:sz w:val="24"/>
+          <w:szCs w:val="24"/>
+        </w:rPr>
+      </w:pPr>
+      <w:r>
+        <w:rPr>
+          <w:rFonts w:ascii="Times New Roman" w:hAnsi="Times New Roman" w:cs="Times New Roman"/>
+          <w:b/>
+          <w:bCs/>
+          <w:sz w:val="24"/>
+          <w:szCs w:val="24"/>
+        </w:rPr>
+        <w:t>Менее значимые</w:t>
+      </w:r>
+      <w:r>
+        <w:rPr>
+          <w:rFonts w:ascii="Times New Roman" w:hAnsi="Times New Roman" w:cs="Times New Roman"/>
+          <w:b/>
+          <w:bCs/>
           <w:sz w:val="24"/>
           <w:szCs w:val="24"/>
         </w:rPr>
@@ -434,84 +417,46 @@
       <w:r>
         <w:rPr>
           <w:rFonts w:ascii="Times New Roman" w:hAnsi="Times New Roman" w:cs="Times New Roman"/>
-          <w:sz w:val="24"/>
-          <w:szCs w:val="24"/>
-        </w:rPr>
-        <w:t>Массажисты</w:t>
-      </w:r>
-    </w:p>
-    <w:p>
-      <w:pPr>
-        <w:rPr>
-          <w:rFonts w:ascii="Times New Roman" w:hAnsi="Times New Roman" w:cs="Times New Roman"/>
-          <w:sz w:val="24"/>
-          <w:szCs w:val="24"/>
-        </w:rPr>
-      </w:pPr>
-      <w:r>
-        <w:rPr>
-          <w:rFonts w:ascii="Times New Roman" w:hAnsi="Times New Roman" w:cs="Times New Roman"/>
-          <w:sz w:val="24"/>
-          <w:szCs w:val="24"/>
-        </w:rPr>
-        <w:tab/>
-      </w:r>
-      <w:r>
-        <w:rPr>
-          <w:rFonts w:ascii="Times New Roman" w:hAnsi="Times New Roman" w:cs="Times New Roman"/>
-          <w:sz w:val="24"/>
-          <w:szCs w:val="24"/>
-        </w:rPr>
-        <w:tab/>
-      </w:r>
-      <w:r>
-        <w:rPr>
-          <w:rFonts w:ascii="Times New Roman" w:hAnsi="Times New Roman" w:cs="Times New Roman"/>
-          <w:sz w:val="24"/>
-          <w:szCs w:val="24"/>
-        </w:rPr>
-        <w:t>1.2.</w:t>
-      </w:r>
-      <w:r>
-        <w:rPr>
-          <w:rFonts w:ascii="Times New Roman" w:hAnsi="Times New Roman" w:cs="Times New Roman"/>
-          <w:sz w:val="24"/>
-          <w:szCs w:val="24"/>
-        </w:rPr>
-        <w:t>4</w:t>
-      </w:r>
-      <w:r>
-        <w:rPr>
-          <w:rFonts w:ascii="Times New Roman" w:hAnsi="Times New Roman" w:cs="Times New Roman"/>
-          <w:sz w:val="24"/>
-          <w:szCs w:val="24"/>
-        </w:rPr>
-        <w:t xml:space="preserve"> </w:t>
-      </w:r>
-      <w:r>
-        <w:rPr>
-          <w:rFonts w:ascii="Times New Roman" w:hAnsi="Times New Roman" w:cs="Times New Roman"/>
-          <w:sz w:val="24"/>
-          <w:szCs w:val="24"/>
-        </w:rPr>
-        <w:t>Инструкторы ЛФК</w:t>
-      </w:r>
-    </w:p>
-    <w:p>
-      <w:pPr>
-        <w:rPr>
-          <w:rFonts w:ascii="Times New Roman" w:hAnsi="Times New Roman" w:cs="Times New Roman"/>
-          <w:sz w:val="24"/>
-          <w:szCs w:val="24"/>
-        </w:rPr>
-      </w:pPr>
-      <w:r>
-        <w:rPr>
-          <w:rFonts w:ascii="Times New Roman" w:hAnsi="Times New Roman" w:cs="Times New Roman"/>
-          <w:sz w:val="24"/>
-          <w:szCs w:val="24"/>
-        </w:rPr>
-        <w:tab/>
+          <w:b/>
+          <w:bCs/>
+          <w:sz w:val="24"/>
+          <w:szCs w:val="24"/>
+        </w:rPr>
+        <w:t>заинтересованные лица</w:t>
+      </w:r>
+    </w:p>
+    <w:p>
+      <w:pPr>
+        <w:rPr>
+          <w:rFonts w:ascii="Times New Roman" w:hAnsi="Times New Roman" w:cs="Times New Roman"/>
+          <w:sz w:val="24"/>
+          <w:szCs w:val="24"/>
+        </w:rPr>
+      </w:pPr>
+      <w:r>
+        <w:rPr>
+          <w:rFonts w:ascii="Times New Roman" w:hAnsi="Times New Roman" w:cs="Times New Roman"/>
+          <w:sz w:val="24"/>
+          <w:szCs w:val="24"/>
+        </w:rPr>
+        <w:t>Министерство здравоохранения</w:t>
+      </w:r>
+    </w:p>
+    <w:p>
+      <w:pPr>
+        <w:rPr>
+          <w:rFonts w:ascii="Times New Roman" w:hAnsi="Times New Roman" w:cs="Times New Roman"/>
+          <w:sz w:val="24"/>
+          <w:szCs w:val="24"/>
+        </w:rPr>
+      </w:pPr>
+      <w:r>
+        <w:rPr>
+          <w:rFonts w:ascii="Times New Roman" w:hAnsi="Times New Roman" w:cs="Times New Roman"/>
+          <w:sz w:val="24"/>
+          <w:szCs w:val="24"/>
+        </w:rPr>
+        <w:t>Поставщики оборудования и расходников</w:t>
       </w:r>
     </w:p>
     <w:p>
@@ -933,6 +878,7 @@
   <w:style w:type="paragraph" w:default="1" w:styleId="a">
     <w:name w:val="Normal"/>
     <w:qFormat/>
+    <w:rsid w:val="00257397"/>
   </w:style>
   <w:style w:type="character" w:default="1" w:styleId="a0">
     <w:name w:val="Default Paragraph Font"/>

</xml_diff>